<commit_message>
Changed user guide *added information about requirements for user's AI implementations
</commit_message>
<xml_diff>
--- a/documents/User_guide.docx
+++ b/documents/User_guide.docx
@@ -406,8 +406,6 @@
           </w:rPr>
           <w:t>aibs</w:t>
         </w:r>
-        <w:bookmarkStart w:id="0" w:name="_GoBack"/>
-        <w:bookmarkEnd w:id="0"/>
         <w:r>
           <w:rPr>
             <w:rStyle w:val="a6"/>
@@ -949,11 +947,6 @@
       </w:r>
     </w:p>
     <w:p>
-      <w:pPr>
-        <w:rPr>
-          <w:lang w:eastAsia="ru-RU"/>
-        </w:rPr>
-      </w:pPr>
       <w:r>
         <w:rPr>
           <w:lang w:eastAsia="ru-RU"/>
@@ -999,6 +992,140 @@
       <w:r>
         <w:t>Запуск возможен только когда уже были загружены файлы ИИ.</w:t>
       </w:r>
+    </w:p>
+    <w:p>
+      <w:pPr>
+        <w:pStyle w:val="1"/>
+        <w:spacing w:after="120"/>
+        <w:ind w:left="714" w:hanging="357"/>
+      </w:pPr>
+      <w:r>
+        <w:t>Требования к реализации</w:t>
+      </w:r>
+    </w:p>
+    <w:p>
+      <w:pPr>
+        <w:pStyle w:val="a3"/>
+        <w:numPr>
+          <w:ilvl w:val="0"/>
+          <w:numId w:val="6"/>
+        </w:numPr>
+      </w:pPr>
+      <w:r>
+        <w:t>Язык программирования: С++</w:t>
+      </w:r>
+    </w:p>
+    <w:p>
+      <w:pPr>
+        <w:pStyle w:val="a3"/>
+        <w:numPr>
+          <w:ilvl w:val="0"/>
+          <w:numId w:val="6"/>
+        </w:numPr>
+      </w:pPr>
+      <w:r>
+        <w:t>Поддерживаемые форматы</w:t>
+      </w:r>
+      <w:proofErr w:type="gramStart"/>
+      <w:r>
+        <w:t xml:space="preserve">: </w:t>
+      </w:r>
+      <w:r>
+        <w:rPr>
+          <w:lang w:val="en-US"/>
+        </w:rPr>
+        <w:t>.c</w:t>
+      </w:r>
+      <w:proofErr w:type="gramEnd"/>
+      <w:r>
+        <w:rPr>
+          <w:lang w:val="en-US"/>
+        </w:rPr>
+        <w:t>, .</w:t>
+      </w:r>
+      <w:proofErr w:type="spellStart"/>
+      <w:r>
+        <w:rPr>
+          <w:lang w:val="en-US"/>
+        </w:rPr>
+        <w:t>cpp</w:t>
+      </w:r>
+      <w:proofErr w:type="spellEnd"/>
+      <w:r>
+        <w:rPr>
+          <w:lang w:val="en-US"/>
+        </w:rPr>
+        <w:t>, .h</w:t>
+      </w:r>
+    </w:p>
+    <w:p>
+      <w:pPr>
+        <w:pStyle w:val="a3"/>
+        <w:numPr>
+          <w:ilvl w:val="0"/>
+          <w:numId w:val="6"/>
+        </w:numPr>
+      </w:pPr>
+      <w:r>
+        <w:t xml:space="preserve">Использование </w:t>
+      </w:r>
+      <w:hyperlink r:id="rId7" w:history="1">
+        <w:r>
+          <w:rPr>
+            <w:rStyle w:val="a6"/>
+          </w:rPr>
+          <w:t>интерф</w:t>
+        </w:r>
+        <w:r>
+          <w:rPr>
+            <w:rStyle w:val="a6"/>
+          </w:rPr>
+          <w:t>е</w:t>
+        </w:r>
+        <w:r>
+          <w:rPr>
+            <w:rStyle w:val="a6"/>
+          </w:rPr>
+          <w:t>йса</w:t>
+        </w:r>
+      </w:hyperlink>
+      <w:r>
+        <w:t xml:space="preserve"> </w:t>
+      </w:r>
+    </w:p>
+    <w:p>
+      <w:pPr>
+        <w:pStyle w:val="a3"/>
+        <w:numPr>
+          <w:ilvl w:val="0"/>
+          <w:numId w:val="6"/>
+        </w:numPr>
+      </w:pPr>
+      <w:r>
+        <w:t xml:space="preserve">Использование </w:t>
+      </w:r>
+      <w:hyperlink r:id="rId8" w:history="1">
+        <w:r>
+          <w:rPr>
+            <w:rStyle w:val="a6"/>
+          </w:rPr>
+          <w:t>библ</w:t>
+        </w:r>
+        <w:r>
+          <w:rPr>
+            <w:rStyle w:val="a6"/>
+          </w:rPr>
+          <w:t>и</w:t>
+        </w:r>
+        <w:r>
+          <w:rPr>
+            <w:rStyle w:val="a6"/>
+          </w:rPr>
+          <w:t>отеки</w:t>
+        </w:r>
+      </w:hyperlink>
+      <w:bookmarkStart w:id="0" w:name="_GoBack"/>
+      <w:bookmarkEnd w:id="0"/>
     </w:p>
     <w:sectPr>
       <w:pgSz w:w="11906" w:h="16838"/>
@@ -1015,7 +1142,7 @@
   <w:abstractNum w:abstractNumId="0">
     <w:nsid w:val="03F202AC"/>
     <w:multiLevelType w:val="hybridMultilevel"/>
-    <w:tmpl w:val="3AB813F2"/>
+    <w:tmpl w:val="675E16A4"/>
     <w:lvl w:ilvl="0" w:tplc="04190001">
       <w:start w:val="1"/>
       <w:numFmt w:val="bullet"/>
@@ -3081,7 +3208,7 @@
 </file>
 
 <file path=customXml/itemProps1.xml><?xml version="1.0" encoding="utf-8"?>
-<ds:datastoreItem xmlns:ds="http://schemas.openxmlformats.org/officeDocument/2006/customXml" ds:itemID="{BD4097AB-0CBB-478F-ABD2-457F9B5AD353}">
+<ds:datastoreItem xmlns:ds="http://schemas.openxmlformats.org/officeDocument/2006/customXml" ds:itemID="{01E23A58-0019-46AC-9DEF-BF1909CE5097}">
   <ds:schemaRefs>
     <ds:schemaRef ds:uri="http://schemas.openxmlformats.org/officeDocument/2006/bibliography"/>
   </ds:schemaRefs>

</xml_diff>

<commit_message>
Added screenshots to user guide *added screenshots for main operations of web site
</commit_message>
<xml_diff>
--- a/documents/User_guide.docx
+++ b/documents/User_guide.docx
@@ -649,6 +649,62 @@
     </w:p>
     <w:p>
       <w:pPr>
+        <w:rPr>
+          <w:lang w:eastAsia="ru-RU"/>
+        </w:rPr>
+      </w:pPr>
+      <w:r>
+        <w:rPr>
+          <w:lang w:eastAsia="ru-RU"/>
+        </w:rPr>
+        <w:pict>
+          <v:shapetype id="_x0000_t75" coordsize="21600,21600" o:spt="75" o:preferrelative="t" path="m@4@5l@4@11@9@11@9@5xe" filled="f" stroked="f">
+            <v:stroke joinstyle="miter"/>
+            <v:formulas>
+              <v:f eqn="if lineDrawn pixelLineWidth 0"/>
+              <v:f eqn="sum @0 1 0"/>
+              <v:f eqn="sum 0 0 @1"/>
+              <v:f eqn="prod @2 1 2"/>
+              <v:f eqn="prod @3 21600 pixelWidth"/>
+              <v:f eqn="prod @3 21600 pixelHeight"/>
+              <v:f eqn="sum @0 0 1"/>
+              <v:f eqn="prod @6 1 2"/>
+              <v:f eqn="prod @7 21600 pixelWidth"/>
+              <v:f eqn="sum @8 21600 0"/>
+              <v:f eqn="prod @7 21600 pixelHeight"/>
+              <v:f eqn="sum @10 21600 0"/>
+            </v:formulas>
+            <v:path o:extrusionok="f" gradientshapeok="t" o:connecttype="rect"/>
+            <o:lock v:ext="edit" aspectratio="t"/>
+          </v:shapetype>
+          <v:shape id="_x0000_i1025" type="#_x0000_t75" style="width:467pt;height:136pt">
+            <v:imagedata r:id="rId7" o:title="signUp1" cropbottom="25535f"/>
+          </v:shape>
+        </w:pict>
+      </w:r>
+    </w:p>
+    <w:p>
+      <w:pPr>
+        <w:rPr>
+          <w:lang w:eastAsia="ru-RU"/>
+        </w:rPr>
+      </w:pPr>
+      <w:bookmarkStart w:id="0" w:name="_GoBack"/>
+      <w:r>
+        <w:rPr>
+          <w:lang w:eastAsia="ru-RU"/>
+        </w:rPr>
+        <w:lastRenderedPageBreak/>
+        <w:pict>
+          <v:shape id="_x0000_i1026" type="#_x0000_t75" style="width:467pt;height:181pt">
+            <v:imagedata r:id="rId8" o:title="signUp2" cropbottom="11983f"/>
+          </v:shape>
+        </w:pict>
+      </w:r>
+      <w:bookmarkEnd w:id="0"/>
+    </w:p>
+    <w:p>
+      <w:pPr>
         <w:pStyle w:val="3"/>
         <w:spacing w:after="120"/>
         <w:ind w:left="714" w:hanging="357"/>
@@ -768,6 +824,40 @@
     </w:p>
     <w:p>
       <w:pPr>
+        <w:rPr>
+          <w:lang w:eastAsia="ru-RU"/>
+        </w:rPr>
+      </w:pPr>
+      <w:r>
+        <w:rPr>
+          <w:lang w:eastAsia="ru-RU"/>
+        </w:rPr>
+        <w:pict>
+          <v:shape id="_x0000_i1027" type="#_x0000_t75" style="width:467pt;height:131.5pt">
+            <v:imagedata r:id="rId9" o:title="LogIn1" cropbottom="26716f"/>
+          </v:shape>
+        </w:pict>
+      </w:r>
+    </w:p>
+    <w:p>
+      <w:pPr>
+        <w:rPr>
+          <w:lang w:eastAsia="ru-RU"/>
+        </w:rPr>
+      </w:pPr>
+      <w:r>
+        <w:rPr>
+          <w:lang w:eastAsia="ru-RU"/>
+        </w:rPr>
+        <w:pict>
+          <v:shape id="_x0000_i1028" type="#_x0000_t75" style="width:467pt;height:139.5pt">
+            <v:imagedata r:id="rId10" o:title="logIn2" cropbottom="22615f"/>
+          </v:shape>
+        </w:pict>
+      </w:r>
+    </w:p>
+    <w:p>
+      <w:pPr>
         <w:pStyle w:val="3"/>
         <w:rPr>
           <w:lang w:eastAsia="ru-RU"/>
@@ -791,6 +881,24 @@
           <w:lang w:eastAsia="ru-RU"/>
         </w:rPr>
         <w:t>Чтобы перейти на главную страницу, надо нажать на иконку сервиса на верхней панели страницы слева.</w:t>
+      </w:r>
+    </w:p>
+    <w:p>
+      <w:pPr>
+        <w:rPr>
+          <w:lang w:eastAsia="ru-RU"/>
+        </w:rPr>
+      </w:pPr>
+      <w:r>
+        <w:rPr>
+          <w:lang w:eastAsia="ru-RU"/>
+        </w:rPr>
+        <w:lastRenderedPageBreak/>
+        <w:pict>
+          <v:shape id="_x0000_i1029" type="#_x0000_t75" style="width:466.5pt;height:187pt">
+            <v:imagedata r:id="rId11" o:title="goToMain"/>
+          </v:shape>
+        </w:pict>
       </w:r>
     </w:p>
     <w:p>
@@ -806,7 +914,6 @@
         <w:rPr>
           <w:lang w:eastAsia="ru-RU"/>
         </w:rPr>
-        <w:lastRenderedPageBreak/>
         <w:t xml:space="preserve"> </w:t>
       </w:r>
       <w:r>
@@ -826,7 +933,19 @@
         <w:rPr>
           <w:lang w:eastAsia="ru-RU"/>
         </w:rPr>
-        <w:t>Для того, чтобы просмотреть галерею доступных игр, необходимо на главное странице профиля нажать кнопку «</w:t>
+        <w:t>Для того, чтобы просмотреть галерею дост</w:t>
+      </w:r>
+      <w:r>
+        <w:rPr>
+          <w:lang w:eastAsia="ru-RU"/>
+        </w:rPr>
+        <w:t>упных игр, необходимо на главной</w:t>
+      </w:r>
+      <w:r>
+        <w:rPr>
+          <w:lang w:eastAsia="ru-RU"/>
+        </w:rPr>
+        <w:t xml:space="preserve"> странице профиля нажать кнопку «</w:t>
       </w:r>
       <w:r>
         <w:rPr>
@@ -863,6 +982,23 @@
           <w:lang w:eastAsia="ru-RU"/>
         </w:rPr>
         <w:t xml:space="preserve"> нажать на кнопку с названием игры.</w:t>
+      </w:r>
+    </w:p>
+    <w:p>
+      <w:pPr>
+        <w:rPr>
+          <w:lang w:eastAsia="ru-RU"/>
+        </w:rPr>
+      </w:pPr>
+      <w:r>
+        <w:rPr>
+          <w:lang w:eastAsia="ru-RU"/>
+        </w:rPr>
+        <w:pict>
+          <v:shape id="_x0000_i1030" type="#_x0000_t75" style="width:467.5pt;height:140pt">
+            <v:imagedata r:id="rId12" o:title="ChoosingGame1" cropbottom="24245f"/>
+          </v:shape>
+        </w:pict>
       </w:r>
     </w:p>
     <w:p>
@@ -927,7 +1063,36 @@
         <w:rPr>
           <w:lang w:eastAsia="ru-RU"/>
         </w:rPr>
-        <w:t>Загружаемые файлы должны удовлетворять необходимым требованиям, указанным на странице игры. При загрузке новых файлов, старые файлы удаляются.</w:t>
+        <w:t>Загружаемые файлы должны удовлетворять не</w:t>
+      </w:r>
+      <w:r>
+        <w:rPr>
+          <w:lang w:eastAsia="ru-RU"/>
+        </w:rPr>
+        <w:t>обходимым требованиям, указанными в пункте 5</w:t>
+      </w:r>
+      <w:r>
+        <w:rPr>
+          <w:lang w:eastAsia="ru-RU"/>
+        </w:rPr>
+        <w:t>. При загрузке новых файлов, старые файлы удаляются.</w:t>
+      </w:r>
+    </w:p>
+    <w:p>
+      <w:pPr>
+        <w:rPr>
+          <w:lang w:eastAsia="ru-RU"/>
+        </w:rPr>
+      </w:pPr>
+      <w:r>
+        <w:rPr>
+          <w:lang w:eastAsia="ru-RU"/>
+        </w:rPr>
+        <w:pict>
+          <v:shape id="_x0000_i1031" type="#_x0000_t75" style="width:467.5pt;height:188pt">
+            <v:imagedata r:id="rId13" o:title="UploadFiles" cropbottom="10898f"/>
+          </v:shape>
+        </w:pict>
       </w:r>
     </w:p>
     <w:p>
@@ -943,6 +1108,7 @@
         <w:rPr>
           <w:lang w:eastAsia="ru-RU"/>
         </w:rPr>
+        <w:lastRenderedPageBreak/>
         <w:t xml:space="preserve"> Запуск игры</w:t>
       </w:r>
     </w:p>
@@ -991,6 +1157,15 @@
       </w:r>
       <w:r>
         <w:t>Запуск возможен только когда уже были загружены файлы ИИ.</w:t>
+      </w:r>
+    </w:p>
+    <w:p>
+      <w:r>
+        <w:pict>
+          <v:shape id="_x0000_i1032" type="#_x0000_t75" style="width:467.5pt;height:188.5pt">
+            <v:imagedata r:id="rId14" o:title="play" cropbottom="10386f"/>
+          </v:shape>
+        </w:pict>
       </w:r>
     </w:p>
     <w:p>
@@ -1069,24 +1244,12 @@
       <w:r>
         <w:t xml:space="preserve">Использование </w:t>
       </w:r>
-      <w:hyperlink r:id="rId7" w:history="1">
+      <w:hyperlink r:id="rId15" w:history="1">
         <w:r>
           <w:rPr>
             <w:rStyle w:val="a6"/>
           </w:rPr>
-          <w:t>интерф</w:t>
-        </w:r>
-        <w:r>
-          <w:rPr>
-            <w:rStyle w:val="a6"/>
-          </w:rPr>
-          <w:t>е</w:t>
-        </w:r>
-        <w:r>
-          <w:rPr>
-            <w:rStyle w:val="a6"/>
-          </w:rPr>
-          <w:t>йса</w:t>
+          <w:t>интерфейса</w:t>
         </w:r>
       </w:hyperlink>
       <w:r>
@@ -1104,28 +1267,14 @@
       <w:r>
         <w:t xml:space="preserve">Использование </w:t>
       </w:r>
-      <w:hyperlink r:id="rId8" w:history="1">
+      <w:hyperlink r:id="rId16" w:history="1">
         <w:r>
           <w:rPr>
             <w:rStyle w:val="a6"/>
           </w:rPr>
-          <w:t>библ</w:t>
-        </w:r>
-        <w:r>
-          <w:rPr>
-            <w:rStyle w:val="a6"/>
-          </w:rPr>
-          <w:t>и</w:t>
-        </w:r>
-        <w:r>
-          <w:rPr>
-            <w:rStyle w:val="a6"/>
-          </w:rPr>
-          <w:t>отеки</w:t>
+          <w:t>библиотеки</w:t>
         </w:r>
       </w:hyperlink>
-      <w:bookmarkStart w:id="0" w:name="_GoBack"/>
-      <w:bookmarkEnd w:id="0"/>
     </w:p>
     <w:sectPr>
       <w:pgSz w:w="11906" w:h="16838"/>
@@ -3208,7 +3357,7 @@
 </file>
 
 <file path=customXml/itemProps1.xml><?xml version="1.0" encoding="utf-8"?>
-<ds:datastoreItem xmlns:ds="http://schemas.openxmlformats.org/officeDocument/2006/customXml" ds:itemID="{01E23A58-0019-46AC-9DEF-BF1909CE5097}">
+<ds:datastoreItem xmlns:ds="http://schemas.openxmlformats.org/officeDocument/2006/customXml" ds:itemID="{D32E59E6-42BF-49B3-A39B-7EACD7F2D2D9}">
   <ds:schemaRefs>
     <ds:schemaRef ds:uri="http://schemas.openxmlformats.org/officeDocument/2006/bibliography"/>
   </ds:schemaRefs>

</xml_diff>